<commit_message>
One edit to document
</commit_message>
<xml_diff>
--- a/MPD Coursework Reports.docx
+++ b/MPD Coursework Reports.docx
@@ -380,25 +380,7 @@
                                         <w:sz w:val="64"/>
                                         <w:szCs w:val="64"/>
                                       </w:rPr>
-                                      <w:t>Mobile platform development</w:t>
-                                    </w:r>
-                                    <w:r>
-                                      <w:rPr>
-                                        <w:caps/>
-                                        <w:color w:val="4472C4" w:themeColor="accent1"/>
-                                        <w:sz w:val="64"/>
-                                        <w:szCs w:val="64"/>
-                                      </w:rPr>
-                                      <w:t xml:space="preserve"> </w:t>
-                                    </w:r>
-                                    <w:r>
-                                      <w:rPr>
-                                        <w:caps/>
-                                        <w:color w:val="4472C4" w:themeColor="accent1"/>
-                                        <w:sz w:val="64"/>
-                                        <w:szCs w:val="64"/>
-                                      </w:rPr>
-                                      <w:t>Reports</w:t>
+                                      <w:t>Mobile platform development Reports</w:t>
                                     </w:r>
                                   </w:sdtContent>
                                 </w:sdt>
@@ -504,25 +486,7 @@
                                   <w:sz w:val="64"/>
                                   <w:szCs w:val="64"/>
                                 </w:rPr>
-                                <w:t>Mobile platform development</w:t>
-                              </w:r>
-                              <w:r>
-                                <w:rPr>
-                                  <w:caps/>
-                                  <w:color w:val="4472C4" w:themeColor="accent1"/>
-                                  <w:sz w:val="64"/>
-                                  <w:szCs w:val="64"/>
-                                </w:rPr>
-                                <w:t xml:space="preserve"> </w:t>
-                              </w:r>
-                              <w:r>
-                                <w:rPr>
-                                  <w:caps/>
-                                  <w:color w:val="4472C4" w:themeColor="accent1"/>
-                                  <w:sz w:val="64"/>
-                                  <w:szCs w:val="64"/>
-                                </w:rPr>
-                                <w:t>Reports</w:t>
+                                <w:t>Mobile platform development Reports</w:t>
                               </w:r>
                             </w:sdtContent>
                           </w:sdt>
@@ -582,8 +546,6 @@
               <w:szCs w:val="56"/>
             </w:rPr>
           </w:pPr>
-          <w:bookmarkStart w:id="0" w:name="_GoBack"/>
-          <w:bookmarkEnd w:id="0"/>
           <w:r>
             <w:rPr>
               <w:noProof/>
@@ -1104,6 +1066,8 @@
             <w:br w:type="page"/>
           </w:r>
         </w:p>
+        <w:bookmarkStart w:id="0" w:name="_GoBack" w:displacedByCustomXml="next"/>
+        <w:bookmarkEnd w:id="0" w:displacedByCustomXml="next"/>
       </w:sdtContent>
     </w:sdt>
     <w:p>
@@ -3402,7 +3366,7 @@
 </file>
 
 <file path=customXml/itemProps2.xml><?xml version="1.0" encoding="utf-8"?>
-<ds:datastoreItem xmlns:ds="http://schemas.openxmlformats.org/officeDocument/2006/customXml" ds:itemID="{E863067F-E07F-422D-B0A3-0A2E5BA23038}">
+<ds:datastoreItem xmlns:ds="http://schemas.openxmlformats.org/officeDocument/2006/customXml" ds:itemID="{244C9B98-F17F-4C19-A10A-596B8ED985BC}">
   <ds:schemaRefs>
     <ds:schemaRef ds:uri="http://schemas.openxmlformats.org/officeDocument/2006/bibliography"/>
   </ds:schemaRefs>

</xml_diff>